<commit_message>
Update Weee que hueles mal cesar.docx
</commit_message>
<xml_diff>
--- a/cesar huele mal/Weee que hueles mal cesar.docx
+++ b/cesar huele mal/Weee que hueles mal cesar.docx
@@ -11,6 +11,22 @@
       <w:r>
         <w:t xml:space="preserve"> que hueles mal cesar</w:t>
       </w:r>
+    </w:p>
+    <w:p/>
+    <w:p>
+      <w:r>
+        <w:t xml:space="preserve">La prueba </w:t>
+      </w:r>
+      <w:proofErr w:type="spellStart"/>
+      <w:r>
+        <w:t>reaciente</w:t>
+      </w:r>
+      <w:proofErr w:type="spellEnd"/>
+      <w:r>
+        <w:t xml:space="preserve"> es que huele mal </w:t>
+      </w:r>
+    </w:p>
+    <w:p>
       <w:bookmarkStart w:id="0" w:name="_GoBack"/>
       <w:bookmarkEnd w:id="0"/>
     </w:p>

</xml_diff>